<commit_message>
Se agrego la etapa 5 del metodo de ingenieria. Pequeñas correcciones a la etapa 3 y la 4
</commit_message>
<xml_diff>
--- a/4. Transición de Ideas a Diseños Preliminares.docx
+++ b/4. Transición de Ideas a Diseños Preliminares.docx
@@ -306,7 +306,6 @@
           <w:szCs w:val="24"/>
         </w:rPr>
       </w:pPr>
-      <w:proofErr w:type="spellStart"/>
       <w:r>
         <w:rPr>
           <w:sz w:val="24"/>
@@ -314,7 +313,6 @@
         </w:rPr>
         <w:t>LinQ</w:t>
       </w:r>
-      <w:proofErr w:type="spellEnd"/>
       <w:r>
         <w:rPr>
           <w:sz w:val="24"/>
@@ -397,33 +395,25 @@
           <w:szCs w:val="24"/>
         </w:rPr>
       </w:pPr>
-      <w:proofErr w:type="spellStart"/>
-      <w:r>
-        <w:rPr>
-          <w:sz w:val="24"/>
-          <w:szCs w:val="24"/>
-        </w:rPr>
-        <w:t>LinQ</w:t>
-      </w:r>
-      <w:proofErr w:type="spellEnd"/>
-      <w:r>
-        <w:rPr>
-          <w:sz w:val="24"/>
-          <w:szCs w:val="24"/>
-        </w:rPr>
-        <w:t xml:space="preserve"> sobre bases de datos</w:t>
-      </w:r>
-    </w:p>
-    <w:p>
-      <w:pPr>
-        <w:rPr>
-          <w:sz w:val="24"/>
-          <w:szCs w:val="24"/>
-        </w:rPr>
-      </w:pPr>
-    </w:p>
-    <w:p>
-      <w:pPr>
+      <w:r>
+        <w:rPr>
+          <w:sz w:val="24"/>
+          <w:szCs w:val="24"/>
+        </w:rPr>
+        <w:t>LinQ sobre bases de datos</w:t>
+      </w:r>
+    </w:p>
+    <w:p>
+      <w:pPr>
+        <w:rPr>
+          <w:sz w:val="24"/>
+          <w:szCs w:val="24"/>
+        </w:rPr>
+      </w:pPr>
+    </w:p>
+    <w:p>
+      <w:pPr>
+        <w:jc w:val="both"/>
         <w:rPr>
           <w:sz w:val="24"/>
           <w:szCs w:val="24"/>
@@ -453,6 +443,7 @@
     </w:p>
     <w:p>
       <w:pPr>
+        <w:jc w:val="both"/>
         <w:rPr>
           <w:b/>
           <w:sz w:val="24"/>
@@ -470,6 +461,7 @@
     </w:p>
     <w:p>
       <w:pPr>
+        <w:jc w:val="both"/>
         <w:rPr>
           <w:sz w:val="24"/>
           <w:szCs w:val="24"/>
@@ -506,6 +498,7 @@
     </w:p>
     <w:p>
       <w:pPr>
+        <w:jc w:val="both"/>
         <w:rPr>
           <w:b/>
           <w:sz w:val="24"/>
@@ -524,6 +517,7 @@
     </w:p>
     <w:p>
       <w:pPr>
+        <w:jc w:val="both"/>
         <w:rPr>
           <w:sz w:val="24"/>
           <w:szCs w:val="24"/>
@@ -562,6 +556,7 @@
     </w:p>
     <w:p>
       <w:pPr>
+        <w:jc w:val="both"/>
         <w:rPr>
           <w:rFonts w:cstheme="minorHAnsi"/>
           <w:sz w:val="24"/>
@@ -663,14 +658,27 @@
         <w:pStyle w:val="Descripcin"/>
         <w:keepNext/>
       </w:pPr>
-      <w:fldSimple w:instr=" SEQ Ilustración \* ARABIC ">
-        <w:r>
-          <w:rPr>
-            <w:noProof/>
-          </w:rPr>
-          <w:t>1</w:t>
-        </w:r>
-      </w:fldSimple>
+      <w:r>
+        <w:fldChar w:fldCharType="begin"/>
+      </w:r>
+      <w:r>
+        <w:instrText xml:space="preserve"> SEQ Ilustración \* ARABIC </w:instrText>
+      </w:r>
+      <w:r>
+        <w:fldChar w:fldCharType="separate"/>
+      </w:r>
+      <w:r>
+        <w:rPr>
+          <w:noProof/>
+        </w:rPr>
+        <w:t>1</w:t>
+      </w:r>
+      <w:r>
+        <w:rPr>
+          <w:noProof/>
+        </w:rPr>
+        <w:fldChar w:fldCharType="end"/>
+      </w:r>
       <w:r>
         <w:t xml:space="preserve"> Ejemplo </w:t>
       </w:r>
@@ -693,7 +701,7 @@
       <w:r>
         <w:rPr>
           <w:noProof/>
-          <w:lang w:eastAsia="es-CO"/>
+          <w:lang w:val="en-US" w:eastAsia="ja-JP"/>
         </w:rPr>
         <w:drawing>
           <wp:inline distT="0" distB="0" distL="0" distR="0" wp14:anchorId="5AE1364A" wp14:editId="1029A9CF">
@@ -734,6 +742,7 @@
     </w:p>
     <w:p>
       <w:pPr>
+        <w:jc w:val="both"/>
         <w:rPr>
           <w:sz w:val="24"/>
           <w:szCs w:val="24"/>
@@ -749,6 +758,7 @@
     </w:p>
     <w:p>
       <w:pPr>
+        <w:jc w:val="both"/>
         <w:rPr>
           <w:sz w:val="24"/>
           <w:szCs w:val="24"/>
@@ -764,14 +774,7 @@
     </w:p>
     <w:p>
       <w:pPr>
-        <w:rPr>
-          <w:sz w:val="24"/>
-          <w:szCs w:val="24"/>
-        </w:rPr>
-      </w:pPr>
-    </w:p>
-    <w:p>
-      <w:pPr>
+        <w:jc w:val="both"/>
         <w:rPr>
           <w:sz w:val="24"/>
           <w:szCs w:val="24"/>
@@ -780,7 +783,7 @@
       <w:r>
         <w:rPr>
           <w:noProof/>
-          <w:lang w:eastAsia="es-CO"/>
+          <w:lang w:val="en-US" w:eastAsia="ja-JP"/>
         </w:rPr>
         <mc:AlternateContent>
           <mc:Choice Requires="wps">
@@ -1083,6 +1086,7 @@
     </w:p>
     <w:p>
       <w:pPr>
+        <w:jc w:val="both"/>
         <w:rPr>
           <w:sz w:val="24"/>
           <w:szCs w:val="24"/>
@@ -1093,7 +1097,7 @@
           <w:noProof/>
           <w:sz w:val="24"/>
           <w:szCs w:val="24"/>
-          <w:lang w:eastAsia="es-CO"/>
+          <w:lang w:val="en-US" w:eastAsia="ja-JP"/>
         </w:rPr>
         <w:drawing>
           <wp:anchor distT="0" distB="0" distL="114300" distR="114300" simplePos="0" relativeHeight="251658240" behindDoc="0" locked="0" layoutInCell="1" allowOverlap="1" wp14:anchorId="7CB3B181" wp14:editId="14ADA909">
@@ -1171,33 +1175,41 @@
           <w:sz w:val="24"/>
           <w:szCs w:val="24"/>
         </w:rPr>
+        <w:t>clúster</w:t>
+      </w:r>
+      <w:r>
+        <w:rPr>
+          <w:sz w:val="24"/>
+          <w:szCs w:val="24"/>
+        </w:rPr>
+        <w:t>es</w:t>
+      </w:r>
+      <w:r>
+        <w:rPr>
+          <w:sz w:val="24"/>
+          <w:szCs w:val="24"/>
+        </w:rPr>
+        <w:t xml:space="preserve"> por lo que es muy útil para la empresa</w:t>
+      </w:r>
+      <w:r>
+        <w:rPr>
+          <w:sz w:val="24"/>
+          <w:szCs w:val="24"/>
+        </w:rPr>
+        <w:t xml:space="preserve"> al momento de abordar a los clientes, ya que de antemano se </w:t>
+      </w:r>
+      <w:r>
+        <w:rPr>
+          <w:sz w:val="24"/>
+          <w:szCs w:val="24"/>
+        </w:rPr>
         <w:lastRenderedPageBreak/>
-        <w:t>clúster</w:t>
-      </w:r>
-      <w:r>
-        <w:rPr>
-          <w:sz w:val="24"/>
-          <w:szCs w:val="24"/>
-        </w:rPr>
-        <w:t>es</w:t>
-      </w:r>
-      <w:r>
-        <w:rPr>
-          <w:sz w:val="24"/>
-          <w:szCs w:val="24"/>
-        </w:rPr>
-        <w:t xml:space="preserve"> por lo que es muy útil para la empresa</w:t>
-      </w:r>
-      <w:r>
-        <w:rPr>
-          <w:sz w:val="24"/>
-          <w:szCs w:val="24"/>
-        </w:rPr>
-        <w:t xml:space="preserve"> al momento de abordar a los clientes, ya que de antemano se los puede clasificar en un perfil de comportamiento con el cual la empresa puede tomar medidas más asertivas al momento de tratar con ellos. Es importante el hecho de que esta estructura de agrupamientos es dinámica ya que cada vez crea nuevos clústeres de acuerdo a las características, pero también desecha aquellos cuya población sea muy baja, reubicando sus elementos en otros grupos o creando un grupo nuevo que los asocie por características diferentes.</w:t>
-      </w:r>
-    </w:p>
-    <w:p>
-      <w:pPr>
+        <w:t>los puede clasificar en un perfil de comportamiento con el cual la empresa puede tomar medidas más asertivas al momento de tratar con ellos. Es importante el hecho de que esta estructura de agrupamientos es dinámica ya que cada vez crea nuevos clústeres de acuerdo a las características, pero también desecha aquellos cuya población sea muy baja, reubicando sus elementos en otros grupos o creando un grupo nuevo que los asocie por características diferentes.</w:t>
+      </w:r>
+    </w:p>
+    <w:p>
+      <w:pPr>
+        <w:jc w:val="both"/>
         <w:rPr>
           <w:sz w:val="24"/>
           <w:szCs w:val="24"/>
@@ -1246,21 +1258,36 @@
       <w:pPr>
         <w:pStyle w:val="Descripcin"/>
         <w:keepNext/>
-      </w:pPr>
-      <w:fldSimple w:instr=" SEQ Ilustración \* ARABIC ">
-        <w:r>
-          <w:rPr>
-            <w:noProof/>
-          </w:rPr>
-          <w:t>3</w:t>
-        </w:r>
-      </w:fldSimple>
+        <w:jc w:val="both"/>
+      </w:pPr>
+      <w:r>
+        <w:fldChar w:fldCharType="begin"/>
+      </w:r>
+      <w:r>
+        <w:instrText xml:space="preserve"> SEQ Ilustración \* ARABIC </w:instrText>
+      </w:r>
+      <w:r>
+        <w:fldChar w:fldCharType="separate"/>
+      </w:r>
+      <w:r>
+        <w:rPr>
+          <w:noProof/>
+        </w:rPr>
+        <w:t>3</w:t>
+      </w:r>
+      <w:r>
+        <w:rPr>
+          <w:noProof/>
+        </w:rPr>
+        <w:fldChar w:fldCharType="end"/>
+      </w:r>
       <w:r>
         <w:t xml:space="preserve"> Ejemplo red neuronal</w:t>
       </w:r>
     </w:p>
     <w:p>
       <w:pPr>
+        <w:jc w:val="both"/>
         <w:rPr>
           <w:sz w:val="24"/>
           <w:szCs w:val="24"/>
@@ -1271,7 +1298,7 @@
           <w:noProof/>
           <w:sz w:val="24"/>
           <w:szCs w:val="24"/>
-          <w:lang w:eastAsia="es-CO"/>
+          <w:lang w:val="en-US" w:eastAsia="ja-JP"/>
         </w:rPr>
         <w:drawing>
           <wp:inline distT="0" distB="0" distL="0" distR="0" wp14:anchorId="0272B9DE" wp14:editId="06512530">
@@ -1325,6 +1352,7 @@
     </w:p>
     <w:p>
       <w:pPr>
+        <w:jc w:val="both"/>
         <w:rPr>
           <w:sz w:val="24"/>
           <w:szCs w:val="24"/>
@@ -1358,8 +1386,6 @@
         </w:rPr>
         <w:t>dadas encontrando un resultado asociado como predicción de ventas.</w:t>
       </w:r>
-      <w:bookmarkStart w:id="0" w:name="_GoBack"/>
-      <w:bookmarkEnd w:id="0"/>
     </w:p>
     <w:p>
       <w:pPr>
@@ -1391,6 +1417,7 @@
     </w:p>
     <w:p>
       <w:pPr>
+        <w:jc w:val="both"/>
         <w:rPr>
           <w:rFonts w:eastAsiaTheme="minorEastAsia"/>
           <w:sz w:val="24"/>
@@ -1403,20 +1430,178 @@
           <w:sz w:val="24"/>
           <w:szCs w:val="24"/>
         </w:rPr>
+        <w:t xml:space="preserve">Se decidió no desarrollar más a fondo las ideas </w:t>
+      </w:r>
+      <w:r>
+        <w:rPr>
+          <w:rFonts w:eastAsiaTheme="minorEastAsia"/>
+          <w:sz w:val="24"/>
+          <w:szCs w:val="24"/>
+        </w:rPr>
+        <w:t>(</w:t>
+      </w:r>
+      <w:r>
+        <w:rPr>
+          <w:rFonts w:eastAsiaTheme="minorEastAsia"/>
+          <w:sz w:val="24"/>
+          <w:szCs w:val="24"/>
+        </w:rPr>
+        <w:t>2</w:t>
+      </w:r>
+      <w:r>
+        <w:rPr>
+          <w:rFonts w:eastAsiaTheme="minorEastAsia"/>
+          <w:sz w:val="24"/>
+          <w:szCs w:val="24"/>
+        </w:rPr>
+        <w:t>)</w:t>
+      </w:r>
+      <w:r>
+        <w:rPr>
+          <w:rFonts w:eastAsiaTheme="minorEastAsia"/>
+          <w:sz w:val="24"/>
+          <w:szCs w:val="24"/>
+        </w:rPr>
+        <w:t xml:space="preserve">, </w:t>
+      </w:r>
+      <w:r>
+        <w:rPr>
+          <w:rFonts w:eastAsiaTheme="minorEastAsia"/>
+          <w:sz w:val="24"/>
+          <w:szCs w:val="24"/>
+        </w:rPr>
+        <w:t>(</w:t>
+      </w:r>
+      <w:r>
+        <w:rPr>
+          <w:rFonts w:eastAsiaTheme="minorEastAsia"/>
+          <w:sz w:val="24"/>
+          <w:szCs w:val="24"/>
+        </w:rPr>
+        <w:t>3</w:t>
+      </w:r>
+      <w:r>
+        <w:rPr>
+          <w:rFonts w:eastAsiaTheme="minorEastAsia"/>
+          <w:sz w:val="24"/>
+          <w:szCs w:val="24"/>
+        </w:rPr>
+        <w:t>)</w:t>
+      </w:r>
+      <w:r>
+        <w:rPr>
+          <w:rFonts w:eastAsiaTheme="minorEastAsia"/>
+          <w:sz w:val="24"/>
+          <w:szCs w:val="24"/>
+        </w:rPr>
+        <w:t xml:space="preserve"> y </w:t>
+      </w:r>
+      <w:r>
+        <w:rPr>
+          <w:rFonts w:eastAsiaTheme="minorEastAsia"/>
+          <w:sz w:val="24"/>
+          <w:szCs w:val="24"/>
+        </w:rPr>
+        <w:t>(</w:t>
+      </w:r>
+      <w:r>
+        <w:rPr>
+          <w:rFonts w:eastAsiaTheme="minorEastAsia"/>
+          <w:sz w:val="24"/>
+          <w:szCs w:val="24"/>
+        </w:rPr>
+        <w:t>4</w:t>
+      </w:r>
+      <w:r>
+        <w:rPr>
+          <w:rFonts w:eastAsiaTheme="minorEastAsia"/>
+          <w:sz w:val="24"/>
+          <w:szCs w:val="24"/>
+        </w:rPr>
+        <w:t>)</w:t>
+      </w:r>
+      <w:r>
+        <w:rPr>
+          <w:rFonts w:eastAsiaTheme="minorEastAsia"/>
+          <w:sz w:val="24"/>
+          <w:szCs w:val="24"/>
+        </w:rPr>
+        <w:t xml:space="preserve"> ya que son lenguajes desconocidos para nosotros lo que representaría la necesidad de investigar y aprender este </w:t>
+      </w:r>
+      <w:r>
+        <w:rPr>
+          <w:rFonts w:eastAsiaTheme="minorEastAsia"/>
+          <w:sz w:val="24"/>
+          <w:szCs w:val="24"/>
+        </w:rPr>
         <w:lastRenderedPageBreak/>
-        <w:t xml:space="preserve">Se decidió no desarrollar más a fondo las ideas </w:t>
-      </w:r>
+        <w:t>nuevo lenguaje desde el concepto más básico lo que requiere una cantidad de tiempo considerable, lo que dificultaría seguir el cronograma de entregas para el proyecto.</w:t>
+      </w:r>
+    </w:p>
+    <w:p>
+      <w:pPr>
+        <w:jc w:val="both"/>
+        <w:rPr>
+          <w:sz w:val="24"/>
+          <w:szCs w:val="24"/>
+        </w:rPr>
+      </w:pPr>
       <w:r>
         <w:rPr>
           <w:rFonts w:eastAsiaTheme="minorEastAsia"/>
           <w:sz w:val="24"/>
           <w:szCs w:val="24"/>
         </w:rPr>
+        <w:t xml:space="preserve">Se decide entonces seguir con las propuestas 1 y 5 de usar el lenguaje integrado de consulta LinQ para estructuras de datos lineales como listas, ya que simplifica el código para manejarlas y sobre bases de datos relacionales ya que permite hacer consultas complejas a la base de datos con relativa facilidad ya que tenemos un conocimiento previo sobre el lenguaje además que ya lo hemos puesto en práctica en otros proyectos. </w:t>
+      </w:r>
+    </w:p>
+    <w:p>
+      <w:pPr>
+        <w:rPr>
+          <w:b/>
+          <w:sz w:val="24"/>
+          <w:szCs w:val="24"/>
+        </w:rPr>
+      </w:pPr>
+      <w:r>
+        <w:rPr>
+          <w:b/>
+          <w:sz w:val="24"/>
+          <w:szCs w:val="24"/>
+        </w:rPr>
+        <w:t>BASES DE DATOS.</w:t>
+      </w:r>
+    </w:p>
+    <w:p>
+      <w:pPr>
+        <w:rPr>
+          <w:sz w:val="24"/>
+          <w:szCs w:val="24"/>
+        </w:rPr>
+      </w:pPr>
+      <w:r>
+        <w:rPr>
+          <w:sz w:val="24"/>
+          <w:szCs w:val="24"/>
+        </w:rPr>
+        <w:t xml:space="preserve">Se optó por no desarrollar más a </w:t>
+      </w:r>
+      <w:r>
+        <w:rPr>
+          <w:sz w:val="24"/>
+          <w:szCs w:val="24"/>
+        </w:rPr>
+        <w:t xml:space="preserve">fondo las ideas </w:t>
+      </w:r>
+      <w:r>
+        <w:rPr>
+          <w:sz w:val="24"/>
+          <w:szCs w:val="24"/>
+        </w:rPr>
         <w:t>(</w:t>
       </w:r>
       <w:r>
         <w:rPr>
-          <w:rFonts w:eastAsiaTheme="minorEastAsia"/>
           <w:sz w:val="24"/>
           <w:szCs w:val="24"/>
         </w:rPr>
@@ -1424,7 +1609,6 @@
       </w:r>
       <w:r>
         <w:rPr>
-          <w:rFonts w:eastAsiaTheme="minorEastAsia"/>
           <w:sz w:val="24"/>
           <w:szCs w:val="24"/>
         </w:rPr>
@@ -1432,15 +1616,41 @@
       </w:r>
       <w:r>
         <w:rPr>
-          <w:rFonts w:eastAsiaTheme="minorEastAsia"/>
-          <w:sz w:val="24"/>
-          <w:szCs w:val="24"/>
-        </w:rPr>
-        <w:t xml:space="preserve">, </w:t>
-      </w:r>
-      <w:r>
-        <w:rPr>
-          <w:rFonts w:eastAsiaTheme="minorEastAsia"/>
+          <w:sz w:val="24"/>
+          <w:szCs w:val="24"/>
+        </w:rPr>
+        <w:t>,</w:t>
+      </w:r>
+      <w:r>
+        <w:rPr>
+          <w:sz w:val="24"/>
+          <w:szCs w:val="24"/>
+        </w:rPr>
+        <w:t xml:space="preserve"> (</w:t>
+      </w:r>
+      <w:r>
+        <w:rPr>
+          <w:sz w:val="24"/>
+          <w:szCs w:val="24"/>
+        </w:rPr>
+        <w:t>3</w:t>
+      </w:r>
+      <w:r>
+        <w:rPr>
+          <w:sz w:val="24"/>
+          <w:szCs w:val="24"/>
+        </w:rPr>
+        <w:t>)</w:t>
+      </w:r>
+      <w:r>
+        <w:rPr>
+          <w:sz w:val="24"/>
+          <w:szCs w:val="24"/>
+        </w:rPr>
+        <w:t xml:space="preserve"> y </w:t>
+      </w:r>
+      <w:r>
+        <w:rPr>
           <w:sz w:val="24"/>
           <w:szCs w:val="24"/>
         </w:rPr>
@@ -1448,15 +1658,13 @@
       </w:r>
       <w:r>
         <w:rPr>
-          <w:rFonts w:eastAsiaTheme="minorEastAsia"/>
-          <w:sz w:val="24"/>
-          <w:szCs w:val="24"/>
-        </w:rPr>
-        <w:t>3</w:t>
-      </w:r>
-      <w:r>
-        <w:rPr>
-          <w:rFonts w:eastAsiaTheme="minorEastAsia"/>
+          <w:sz w:val="24"/>
+          <w:szCs w:val="24"/>
+        </w:rPr>
+        <w:t>4</w:t>
+      </w:r>
+      <w:r>
+        <w:rPr>
           <w:sz w:val="24"/>
           <w:szCs w:val="24"/>
         </w:rPr>
@@ -1464,77 +1672,109 @@
       </w:r>
       <w:r>
         <w:rPr>
-          <w:rFonts w:eastAsiaTheme="minorEastAsia"/>
-          <w:sz w:val="24"/>
-          <w:szCs w:val="24"/>
-        </w:rPr>
-        <w:t xml:space="preserve"> y </w:t>
-      </w:r>
-      <w:r>
-        <w:rPr>
-          <w:rFonts w:eastAsiaTheme="minorEastAsia"/>
-          <w:sz w:val="24"/>
-          <w:szCs w:val="24"/>
-        </w:rPr>
-        <w:t>(</w:t>
-      </w:r>
-      <w:r>
-        <w:rPr>
-          <w:rFonts w:eastAsiaTheme="minorEastAsia"/>
-          <w:sz w:val="24"/>
-          <w:szCs w:val="24"/>
-        </w:rPr>
-        <w:t>4</w:t>
-      </w:r>
-      <w:r>
-        <w:rPr>
-          <w:rFonts w:eastAsiaTheme="minorEastAsia"/>
-          <w:sz w:val="24"/>
-          <w:szCs w:val="24"/>
-        </w:rPr>
-        <w:t>)</w:t>
-      </w:r>
-      <w:r>
-        <w:rPr>
-          <w:rFonts w:eastAsiaTheme="minorEastAsia"/>
-          <w:sz w:val="24"/>
-          <w:szCs w:val="24"/>
-        </w:rPr>
-        <w:t xml:space="preserve"> ya que son lenguajes desconocidos para nosotros lo que representaría la necesidad de investigar y aprender este nuevo lenguaje desde el concepto más básico lo que requiere una cantidad de tiempo considerable, lo que dificultaría seguir el cronograma de entregas para el proyecto.</w:t>
-      </w:r>
-    </w:p>
-    <w:p>
-      <w:pPr>
-        <w:rPr>
-          <w:sz w:val="24"/>
-          <w:szCs w:val="24"/>
-        </w:rPr>
-      </w:pPr>
-      <w:r>
-        <w:rPr>
-          <w:rFonts w:eastAsiaTheme="minorEastAsia"/>
-          <w:sz w:val="24"/>
-          <w:szCs w:val="24"/>
-        </w:rPr>
-        <w:t xml:space="preserve">Se decide entonces seguir con las propuestas 1 y 5 de usar el lenguaje integrado de consulta </w:t>
-      </w:r>
-      <w:proofErr w:type="spellStart"/>
-      <w:r>
-        <w:rPr>
-          <w:rFonts w:eastAsiaTheme="minorEastAsia"/>
-          <w:sz w:val="24"/>
-          <w:szCs w:val="24"/>
-        </w:rPr>
-        <w:t>LinQ</w:t>
-      </w:r>
-      <w:proofErr w:type="spellEnd"/>
-      <w:r>
-        <w:rPr>
-          <w:rFonts w:eastAsiaTheme="minorEastAsia"/>
-          <w:sz w:val="24"/>
-          <w:szCs w:val="24"/>
-        </w:rPr>
-        <w:t xml:space="preserve"> para estructuras de datos lineales como listas, ya que simplifica el código para manejarlas y sobre bases de datos relacionales ya que permite hacer consultas complejas a la base de datos con relativa facilidad ya que tenemos un conocimiento previo sobre el lenguaje además que ya lo hemos puesto en práctica en otros proyectos. </w:t>
+          <w:sz w:val="24"/>
+          <w:szCs w:val="24"/>
+        </w:rPr>
+        <w:t>.</w:t>
+      </w:r>
+    </w:p>
+    <w:p>
+      <w:pPr>
+        <w:rPr>
+          <w:sz w:val="24"/>
+          <w:szCs w:val="24"/>
+        </w:rPr>
+      </w:pPr>
+      <w:r>
+        <w:rPr>
+          <w:sz w:val="24"/>
+          <w:szCs w:val="24"/>
+        </w:rPr>
+        <w:t>Las</w:t>
+      </w:r>
+      <w:r>
+        <w:rPr>
+          <w:sz w:val="24"/>
+          <w:szCs w:val="24"/>
+        </w:rPr>
+        <w:t xml:space="preserve"> bases de datos </w:t>
+      </w:r>
+      <w:r>
+        <w:rPr>
+          <w:sz w:val="24"/>
+          <w:szCs w:val="24"/>
+        </w:rPr>
+        <w:t>columnares, aunque mejoran los tiempos de consulta requieren volver a cagar los datos cada vez que estos sean modificados, además que para usar la estructura columnar se debería cambiar la estructura de los datos proporcionados por Allers ya que están configurados en forma de filas.</w:t>
+      </w:r>
+      <w:r>
+        <w:rPr>
+          <w:sz w:val="24"/>
+          <w:szCs w:val="24"/>
+        </w:rPr>
+        <w:t xml:space="preserve"> </w:t>
+      </w:r>
+      <w:r>
+        <w:rPr>
+          <w:sz w:val="24"/>
+          <w:szCs w:val="24"/>
+        </w:rPr>
+        <w:t>L</w:t>
+      </w:r>
+      <w:r>
+        <w:rPr>
+          <w:sz w:val="24"/>
+          <w:szCs w:val="24"/>
+        </w:rPr>
+        <w:t>as bases de datos gráficas prestan servi</w:t>
+      </w:r>
+      <w:r>
+        <w:rPr>
+          <w:sz w:val="24"/>
+          <w:szCs w:val="24"/>
+        </w:rPr>
+        <w:t xml:space="preserve">cios muy especializados </w:t>
+      </w:r>
+      <w:r>
+        <w:rPr>
+          <w:sz w:val="24"/>
+          <w:szCs w:val="24"/>
+        </w:rPr>
+        <w:t xml:space="preserve">para el contexto que se maneja en </w:t>
+      </w:r>
+      <w:r>
+        <w:rPr>
+          <w:sz w:val="24"/>
+          <w:szCs w:val="24"/>
+        </w:rPr>
+        <w:t>este proyecto por lo que no es</w:t>
+      </w:r>
+      <w:r>
+        <w:rPr>
+          <w:sz w:val="24"/>
+          <w:szCs w:val="24"/>
+        </w:rPr>
+        <w:t xml:space="preserve"> provechoso</w:t>
+      </w:r>
+      <w:r>
+        <w:rPr>
+          <w:sz w:val="24"/>
+          <w:szCs w:val="24"/>
+        </w:rPr>
+        <w:t xml:space="preserve"> su uso además que requiere de contratar con externos para que presten el servicio</w:t>
+      </w:r>
+      <w:r>
+        <w:rPr>
+          <w:sz w:val="24"/>
+          <w:szCs w:val="24"/>
+        </w:rPr>
+        <w:t xml:space="preserve">. </w:t>
+      </w:r>
+      <w:r>
+        <w:rPr>
+          <w:sz w:val="24"/>
+          <w:szCs w:val="24"/>
+        </w:rPr>
+        <w:t>Por último, las bases de datos Key-Value al ser no estructuradas son usadas para almacenar cantidades de datos muy grandes (millones de millones) por lo que para la cantidad de datos usadas en este proyecto hace innecesario su uso, sólo migrar todos los datos hace de esta opción una carga de trabajo innecesaria con un beneficio casi nulo.</w:t>
       </w:r>
     </w:p>
     <w:p>
@@ -1545,14 +1785,22 @@
           <w:szCs w:val="24"/>
         </w:rPr>
       </w:pPr>
-    </w:p>
-    <w:p>
-      <w:pPr>
+      <w:r>
         <w:rPr>
           <w:b/>
           <w:sz w:val="24"/>
           <w:szCs w:val="24"/>
         </w:rPr>
+        <w:t>Diseños Preliminares</w:t>
+      </w:r>
+    </w:p>
+    <w:p>
+      <w:pPr>
+        <w:jc w:val="both"/>
+        <w:rPr>
+          <w:sz w:val="24"/>
+          <w:szCs w:val="24"/>
+        </w:rPr>
       </w:pPr>
       <w:r>
         <w:rPr>
@@ -1560,252 +1808,6 @@
           <w:sz w:val="24"/>
           <w:szCs w:val="24"/>
         </w:rPr>
-        <w:t>BASES DE DATOS.</w:t>
-      </w:r>
-    </w:p>
-    <w:p>
-      <w:pPr>
-        <w:rPr>
-          <w:sz w:val="24"/>
-          <w:szCs w:val="24"/>
-        </w:rPr>
-      </w:pPr>
-      <w:r>
-        <w:rPr>
-          <w:sz w:val="24"/>
-          <w:szCs w:val="24"/>
-        </w:rPr>
-        <w:t xml:space="preserve">Se optó por no desarrollar más a </w:t>
-      </w:r>
-      <w:r>
-        <w:rPr>
-          <w:sz w:val="24"/>
-          <w:szCs w:val="24"/>
-        </w:rPr>
-        <w:t xml:space="preserve">fondo las ideas </w:t>
-      </w:r>
-      <w:r>
-        <w:rPr>
-          <w:sz w:val="24"/>
-          <w:szCs w:val="24"/>
-        </w:rPr>
-        <w:t>(</w:t>
-      </w:r>
-      <w:r>
-        <w:rPr>
-          <w:sz w:val="24"/>
-          <w:szCs w:val="24"/>
-        </w:rPr>
-        <w:t>2</w:t>
-      </w:r>
-      <w:r>
-        <w:rPr>
-          <w:sz w:val="24"/>
-          <w:szCs w:val="24"/>
-        </w:rPr>
-        <w:t>)</w:t>
-      </w:r>
-      <w:r>
-        <w:rPr>
-          <w:sz w:val="24"/>
-          <w:szCs w:val="24"/>
-        </w:rPr>
-        <w:t>,</w:t>
-      </w:r>
-      <w:r>
-        <w:rPr>
-          <w:sz w:val="24"/>
-          <w:szCs w:val="24"/>
-        </w:rPr>
-        <w:t xml:space="preserve"> (</w:t>
-      </w:r>
-      <w:r>
-        <w:rPr>
-          <w:sz w:val="24"/>
-          <w:szCs w:val="24"/>
-        </w:rPr>
-        <w:t>3</w:t>
-      </w:r>
-      <w:r>
-        <w:rPr>
-          <w:sz w:val="24"/>
-          <w:szCs w:val="24"/>
-        </w:rPr>
-        <w:t>)</w:t>
-      </w:r>
-      <w:r>
-        <w:rPr>
-          <w:sz w:val="24"/>
-          <w:szCs w:val="24"/>
-        </w:rPr>
-        <w:t xml:space="preserve"> y </w:t>
-      </w:r>
-      <w:r>
-        <w:rPr>
-          <w:sz w:val="24"/>
-          <w:szCs w:val="24"/>
-        </w:rPr>
-        <w:t>(</w:t>
-      </w:r>
-      <w:r>
-        <w:rPr>
-          <w:sz w:val="24"/>
-          <w:szCs w:val="24"/>
-        </w:rPr>
-        <w:t>4</w:t>
-      </w:r>
-      <w:r>
-        <w:rPr>
-          <w:sz w:val="24"/>
-          <w:szCs w:val="24"/>
-        </w:rPr>
-        <w:t>)</w:t>
-      </w:r>
-    </w:p>
-    <w:p>
-      <w:pPr>
-        <w:rPr>
-          <w:sz w:val="24"/>
-          <w:szCs w:val="24"/>
-        </w:rPr>
-      </w:pPr>
-      <w:r>
-        <w:rPr>
-          <w:sz w:val="24"/>
-          <w:szCs w:val="24"/>
-        </w:rPr>
-        <w:t>.</w:t>
-      </w:r>
-    </w:p>
-    <w:p>
-      <w:pPr>
-        <w:rPr>
-          <w:sz w:val="24"/>
-          <w:szCs w:val="24"/>
-        </w:rPr>
-      </w:pPr>
-      <w:r>
-        <w:rPr>
-          <w:sz w:val="24"/>
-          <w:szCs w:val="24"/>
-        </w:rPr>
-        <w:t xml:space="preserve"> Las</w:t>
-      </w:r>
-      <w:r>
-        <w:rPr>
-          <w:sz w:val="24"/>
-          <w:szCs w:val="24"/>
-        </w:rPr>
-        <w:t xml:space="preserve"> bases de datos </w:t>
-      </w:r>
-      <w:r>
-        <w:rPr>
-          <w:sz w:val="24"/>
-          <w:szCs w:val="24"/>
-        </w:rPr>
-        <w:t>columnares, aunque mejoran los tiempos de consulta requieren volver a cagar los datos cada vez que estos sean modificados, además que para usar la estructura columnar se debería cambiar la estructura de los datos proporcionados por Allers ya que están configurados en forma de filas.</w:t>
-      </w:r>
-      <w:r>
-        <w:rPr>
-          <w:sz w:val="24"/>
-          <w:szCs w:val="24"/>
-        </w:rPr>
-        <w:t xml:space="preserve"> </w:t>
-      </w:r>
-      <w:r>
-        <w:rPr>
-          <w:sz w:val="24"/>
-          <w:szCs w:val="24"/>
-        </w:rPr>
-        <w:t>L</w:t>
-      </w:r>
-      <w:r>
-        <w:rPr>
-          <w:sz w:val="24"/>
-          <w:szCs w:val="24"/>
-        </w:rPr>
-        <w:t>as bases de datos gráficas prestan servi</w:t>
-      </w:r>
-      <w:r>
-        <w:rPr>
-          <w:sz w:val="24"/>
-          <w:szCs w:val="24"/>
-        </w:rPr>
-        <w:t xml:space="preserve">cios muy especializados </w:t>
-      </w:r>
-      <w:r>
-        <w:rPr>
-          <w:sz w:val="24"/>
-          <w:szCs w:val="24"/>
-        </w:rPr>
-        <w:t xml:space="preserve">para el contexto que se maneja en </w:t>
-      </w:r>
-      <w:r>
-        <w:rPr>
-          <w:sz w:val="24"/>
-          <w:szCs w:val="24"/>
-        </w:rPr>
-        <w:t>este proyecto por lo que no es</w:t>
-      </w:r>
-      <w:r>
-        <w:rPr>
-          <w:sz w:val="24"/>
-          <w:szCs w:val="24"/>
-        </w:rPr>
-        <w:t xml:space="preserve"> provechoso</w:t>
-      </w:r>
-      <w:r>
-        <w:rPr>
-          <w:sz w:val="24"/>
-          <w:szCs w:val="24"/>
-        </w:rPr>
-        <w:t xml:space="preserve"> su uso además que requiere de contratar con externos para que presten el servicio</w:t>
-      </w:r>
-      <w:r>
-        <w:rPr>
-          <w:sz w:val="24"/>
-          <w:szCs w:val="24"/>
-        </w:rPr>
-        <w:t xml:space="preserve">. </w:t>
-      </w:r>
-      <w:r>
-        <w:rPr>
-          <w:sz w:val="24"/>
-          <w:szCs w:val="24"/>
-        </w:rPr>
-        <w:t>Por último, las bases de datos Key-Value al ser no estructuradas son usadas para almacenar cantidades de datos muy grandes (millones de millones) por lo que para la cantidad de datos usadas en este proyecto hace innecesario su uso, sólo migrar todos los datos hace de esta opción una carga de trabajo innecesaria con un beneficio casi nulo.</w:t>
-      </w:r>
-    </w:p>
-    <w:p>
-      <w:pPr>
-        <w:rPr>
-          <w:b/>
-          <w:sz w:val="24"/>
-          <w:szCs w:val="24"/>
-        </w:rPr>
-      </w:pPr>
-      <w:r>
-        <w:rPr>
-          <w:b/>
-          <w:sz w:val="24"/>
-          <w:szCs w:val="24"/>
-        </w:rPr>
-        <w:t>Diseños Preliminares</w:t>
-      </w:r>
-    </w:p>
-    <w:p>
-      <w:pPr>
-        <w:rPr>
-          <w:sz w:val="24"/>
-          <w:szCs w:val="24"/>
-        </w:rPr>
-      </w:pPr>
-      <w:r>
-        <w:rPr>
-          <w:b/>
-          <w:sz w:val="24"/>
-          <w:szCs w:val="24"/>
-        </w:rPr>
         <w:t xml:space="preserve">Archivos CSV: </w:t>
       </w:r>
       <w:r>
@@ -1832,6 +1834,7 @@
     </w:p>
     <w:p>
       <w:pPr>
+        <w:jc w:val="both"/>
         <w:rPr>
           <w:rFonts w:eastAsiaTheme="minorEastAsia"/>
           <w:sz w:val="24"/>
@@ -1997,6 +2000,7 @@
     </w:p>
     <w:p>
       <w:pPr>
+        <w:jc w:val="both"/>
         <w:rPr>
           <w:rFonts w:eastAsiaTheme="minorEastAsia"/>
           <w:sz w:val="24"/>
@@ -2021,6 +2025,9 @@
       </w:r>
     </w:p>
     <w:p>
+      <w:pPr>
+        <w:jc w:val="both"/>
+      </w:pPr>
       <w:r>
         <w:rPr>
           <w:rFonts w:eastAsiaTheme="minorEastAsia"/>
@@ -2028,7 +2035,6 @@
           <w:sz w:val="24"/>
           <w:szCs w:val="24"/>
         </w:rPr>
-        <w:lastRenderedPageBreak/>
         <w:t xml:space="preserve">Bases de Datos Relacionales: </w:t>
       </w:r>
       <w:r>
@@ -2061,14 +2067,28 @@
         <w:pStyle w:val="Descripcin"/>
         <w:keepNext/>
       </w:pPr>
-      <w:fldSimple w:instr=" SEQ Ilustración \* ARABIC ">
-        <w:r>
-          <w:rPr>
-            <w:noProof/>
-          </w:rPr>
-          <w:t>4</w:t>
-        </w:r>
-      </w:fldSimple>
+      <w:r>
+        <w:lastRenderedPageBreak/>
+        <w:fldChar w:fldCharType="begin"/>
+      </w:r>
+      <w:r>
+        <w:instrText xml:space="preserve"> SEQ Ilustración \* ARABIC </w:instrText>
+      </w:r>
+      <w:r>
+        <w:fldChar w:fldCharType="separate"/>
+      </w:r>
+      <w:r>
+        <w:rPr>
+          <w:noProof/>
+        </w:rPr>
+        <w:t>4</w:t>
+      </w:r>
+      <w:r>
+        <w:rPr>
+          <w:noProof/>
+        </w:rPr>
+        <w:fldChar w:fldCharType="end"/>
+      </w:r>
       <w:r>
         <w:t xml:space="preserve"> Ejemplo modelo de entidades</w:t>
       </w:r>
@@ -2087,7 +2107,7 @@
           <w:noProof/>
           <w:sz w:val="24"/>
           <w:szCs w:val="24"/>
-          <w:lang w:eastAsia="es-CO"/>
+          <w:lang w:val="en-US" w:eastAsia="ja-JP"/>
         </w:rPr>
         <w:drawing>
           <wp:inline distT="0" distB="0" distL="0" distR="0">
@@ -2141,6 +2161,7 @@
     </w:p>
     <w:p>
       <w:pPr>
+        <w:jc w:val="both"/>
         <w:rPr>
           <w:rFonts w:eastAsiaTheme="minorEastAsia"/>
           <w:sz w:val="24"/>
@@ -2161,7 +2182,17 @@
           <w:sz w:val="24"/>
           <w:szCs w:val="24"/>
         </w:rPr>
-        <w:t>nos permita almacenar la información de Allers mediante una sola carga de la información y así disminuir los tiempos de ejecución y cómputo ya que después de que se llenan las tablas de la base de datos relacional sólo se necesita crear un flujo hacia ella para acceder a su información.</w:t>
+        <w:t xml:space="preserve">nos permita almacenar la información de Allers mediante una sola carga de la información y así </w:t>
+      </w:r>
+      <w:bookmarkStart w:id="0" w:name="_GoBack"/>
+      <w:bookmarkEnd w:id="0"/>
+      <w:r>
+        <w:rPr>
+          <w:rFonts w:eastAsiaTheme="minorEastAsia"/>
+          <w:sz w:val="24"/>
+          <w:szCs w:val="24"/>
+        </w:rPr>
+        <w:t>disminuir los tiempos de ejecución y cómputo ya que después de que se llenan las tablas de la base de datos relacional sólo se necesita crear un flujo hacia ella para acceder a su información.</w:t>
       </w:r>
     </w:p>
     <w:sectPr>

</xml_diff>